<commit_message>
0.9.9: improved DM system: using message queue
</commit_message>
<xml_diff>
--- a/scalable_dm_documentation.docx
+++ b/scalable_dm_documentation.docx
@@ -27,11 +27,6 @@
       </w:r>
     </w:p>
     <w:p>
-      <w:pPr>
-        <w:rPr>
-          <w:rFonts w:hint="eastAsia"/>
-        </w:rPr>
-      </w:pPr>
       <w:r>
         <w:rPr>
           <w:rFonts w:hint="eastAsia"/>
@@ -42,6 +37,9 @@
         <w:br/>
       </w:r>
       <w:r>
+        <w:rPr>
+          <w:noProof/>
+        </w:rPr>
         <w:drawing>
           <wp:inline distT="0" distB="0" distL="0" distR="0" wp14:anchorId="24118A7A" wp14:editId="65FF235F">
             <wp:extent cx="2278852" cy="3467819"/>
@@ -100,11 +98,6 @@
       </w:r>
     </w:p>
     <w:p>
-      <w:pPr>
-        <w:rPr>
-          <w:rFonts w:hint="eastAsia"/>
-        </w:rPr>
-      </w:pPr>
       <w:r>
         <w:rPr>
           <w:rFonts w:hint="eastAsia"/>
@@ -269,6 +262,9 @@
         <w:t xml:space="preserve">요청 인자: </w:t>
       </w:r>
       <w:r>
+        <w:rPr>
+          <w:noProof/>
+        </w:rPr>
         <w:drawing>
           <wp:inline distT="0" distB="0" distL="0" distR="0" wp14:anchorId="4AA992E5" wp14:editId="66752777">
             <wp:extent cx="2524477" cy="247685"/>
@@ -959,6 +955,9 @@
         <w:br/>
       </w:r>
       <w:r>
+        <w:rPr>
+          <w:noProof/>
+        </w:rPr>
         <w:drawing>
           <wp:inline distT="0" distB="0" distL="0" distR="0" wp14:anchorId="12B384D4" wp14:editId="0BFB71F7">
             <wp:extent cx="2362530" cy="219106"/>
@@ -1090,6 +1089,230 @@
       <w:pPr>
         <w:pStyle w:val="a6"/>
         <w:numPr>
+          <w:ilvl w:val="2"/>
+          <w:numId w:val="1"/>
+        </w:numPr>
+      </w:pPr>
+      <w:r>
+        <w:rPr>
+          <w:rFonts w:hint="eastAsia"/>
+        </w:rPr>
+        <w:t>/</w:t>
+      </w:r>
+      <w:proofErr w:type="spellStart"/>
+      <w:r>
+        <w:rPr>
+          <w:rFonts w:hint="eastAsia"/>
+        </w:rPr>
+        <w:t>mapp</w:t>
+      </w:r>
+      <w:proofErr w:type="spellEnd"/>
+      <w:r>
+        <w:rPr>
+          <w:rFonts w:hint="eastAsia"/>
+        </w:rPr>
+        <w:t>/dm/user/</w:t>
+      </w:r>
+      <w:proofErr w:type="spellStart"/>
+      <w:r>
+        <w:rPr>
+          <w:rFonts w:hint="eastAsia"/>
+        </w:rPr>
+        <w:t>appointmentStatus</w:t>
+      </w:r>
+      <w:proofErr w:type="spellEnd"/>
+      <w:proofErr w:type="gramStart"/>
+      <w:r>
+        <w:rPr>
+          <w:rFonts w:hint="eastAsia"/>
+        </w:rPr>
+        <w:t>/:</w:t>
+      </w:r>
+      <w:proofErr w:type="spellStart"/>
+      <w:r>
+        <w:rPr>
+          <w:rFonts w:hint="eastAsia"/>
+        </w:rPr>
+        <w:t>cid</w:t>
+      </w:r>
+      <w:proofErr w:type="spellEnd"/>
+      <w:proofErr w:type="gramEnd"/>
+    </w:p>
+    <w:p>
+      <w:pPr>
+        <w:pStyle w:val="a6"/>
+        <w:numPr>
+          <w:ilvl w:val="3"/>
+          <w:numId w:val="1"/>
+        </w:numPr>
+      </w:pPr>
+      <w:r>
+        <w:rPr>
+          <w:rFonts w:hint="eastAsia"/>
+        </w:rPr>
+        <w:t>GET</w:t>
+      </w:r>
+    </w:p>
+    <w:p>
+      <w:pPr>
+        <w:pStyle w:val="a6"/>
+        <w:numPr>
+          <w:ilvl w:val="3"/>
+          <w:numId w:val="1"/>
+        </w:numPr>
+      </w:pPr>
+      <w:r>
+        <w:rPr>
+          <w:rFonts w:hint="eastAsia"/>
+        </w:rPr>
+        <w:t>약속의 수락 여부를 확인하기 위한 API이다.</w:t>
+      </w:r>
+    </w:p>
+    <w:p>
+      <w:pPr>
+        <w:pStyle w:val="a6"/>
+        <w:numPr>
+          <w:ilvl w:val="3"/>
+          <w:numId w:val="1"/>
+        </w:numPr>
+      </w:pPr>
+      <w:r>
+        <w:rPr>
+          <w:rFonts w:hint="eastAsia"/>
+        </w:rPr>
+        <w:t xml:space="preserve">요청 인자: Chat의 _id 속성을 </w:t>
+      </w:r>
+      <w:proofErr w:type="spellStart"/>
+      <w:r>
+        <w:rPr>
+          <w:rFonts w:hint="eastAsia"/>
+        </w:rPr>
+        <w:t>cid</w:t>
+      </w:r>
+      <w:proofErr w:type="spellEnd"/>
+      <w:r>
+        <w:rPr>
+          <w:rFonts w:hint="eastAsia"/>
+        </w:rPr>
+        <w:t xml:space="preserve"> 자리에 파라미터로 넘겨줘야 한다.</w:t>
+      </w:r>
+    </w:p>
+    <w:p>
+      <w:pPr>
+        <w:pStyle w:val="a6"/>
+        <w:numPr>
+          <w:ilvl w:val="3"/>
+          <w:numId w:val="1"/>
+        </w:numPr>
+      </w:pPr>
+      <w:r>
+        <w:rPr>
+          <w:rFonts w:hint="eastAsia"/>
+        </w:rPr>
+        <w:t>반환 인자: Boolean</w:t>
+      </w:r>
+    </w:p>
+    <w:p>
+      <w:pPr>
+        <w:pStyle w:val="a6"/>
+        <w:numPr>
+          <w:ilvl w:val="3"/>
+          <w:numId w:val="1"/>
+        </w:numPr>
+      </w:pPr>
+      <w:r>
+        <w:rPr>
+          <w:rFonts w:hint="eastAsia"/>
+        </w:rPr>
+        <w:t>오류 코드</w:t>
+      </w:r>
+    </w:p>
+    <w:p>
+      <w:pPr>
+        <w:pStyle w:val="a6"/>
+        <w:numPr>
+          <w:ilvl w:val="4"/>
+          <w:numId w:val="1"/>
+        </w:numPr>
+      </w:pPr>
+      <w:r>
+        <w:rPr>
+          <w:rFonts w:hint="eastAsia"/>
+        </w:rPr>
+        <w:t>401: 아직 약속이 없음</w:t>
+      </w:r>
+    </w:p>
+    <w:p>
+      <w:pPr>
+        <w:pStyle w:val="a6"/>
+        <w:numPr>
+          <w:ilvl w:val="4"/>
+          <w:numId w:val="1"/>
+        </w:numPr>
+      </w:pPr>
+      <w:r>
+        <w:rPr>
+          <w:rFonts w:hint="eastAsia"/>
+        </w:rPr>
+        <w:t>403: 서버 내부 알고리즘 오류</w:t>
+      </w:r>
+    </w:p>
+    <w:p>
+      <w:pPr>
+        <w:pStyle w:val="a6"/>
+        <w:numPr>
+          <w:ilvl w:val="3"/>
+          <w:numId w:val="1"/>
+        </w:numPr>
+      </w:pPr>
+      <w:r>
+        <w:rPr>
+          <w:rFonts w:hint="eastAsia"/>
+        </w:rPr>
+        <w:t>사용 방법</w:t>
+      </w:r>
+    </w:p>
+    <w:p>
+      <w:pPr>
+        <w:pStyle w:val="a6"/>
+        <w:numPr>
+          <w:ilvl w:val="4"/>
+          <w:numId w:val="1"/>
+        </w:numPr>
+      </w:pPr>
+      <w:proofErr w:type="spellStart"/>
+      <w:r>
+        <w:rPr>
+          <w:rFonts w:hint="eastAsia"/>
+        </w:rPr>
+        <w:t>setInterval</w:t>
+      </w:r>
+      <w:proofErr w:type="spellEnd"/>
+      <w:r>
+        <w:rPr>
+          <w:rFonts w:hint="eastAsia"/>
+        </w:rPr>
+        <w:t xml:space="preserve">등으로 비동기적으로 몇 </w:t>
+      </w:r>
+      <w:proofErr w:type="spellStart"/>
+      <w:r>
+        <w:rPr>
+          <w:rFonts w:hint="eastAsia"/>
+        </w:rPr>
+        <w:t>밀리초</w:t>
+      </w:r>
+      <w:proofErr w:type="spellEnd"/>
+      <w:r>
+        <w:rPr>
+          <w:rFonts w:hint="eastAsia"/>
+        </w:rPr>
+        <w:t xml:space="preserve"> 마다 서버로 요청을 보내서 약속의 체결 여부를 확인한다.</w:t>
+      </w:r>
+    </w:p>
+    <w:p>
+      <w:pPr>
+        <w:pStyle w:val="a6"/>
+        <w:numPr>
           <w:ilvl w:val="1"/>
           <w:numId w:val="1"/>
         </w:numPr>
@@ -1113,6 +1336,7 @@
         <w:rPr>
           <w:rFonts w:hint="eastAsia"/>
         </w:rPr>
+        <w:lastRenderedPageBreak/>
         <w:t>/</w:t>
       </w:r>
       <w:proofErr w:type="spellStart"/>
@@ -1230,13 +1454,7 @@
         <w:rPr>
           <w:rFonts w:hint="eastAsia"/>
         </w:rPr>
-        <w:t>user</w:t>
-      </w:r>
-      <w:r>
-        <w:rPr>
-          <w:rFonts w:hint="eastAsia"/>
-        </w:rPr>
-        <w:t>Id</w:t>
+        <w:t>userId</w:t>
       </w:r>
       <w:proofErr w:type="spellEnd"/>
       <w:r>
@@ -1250,13 +1468,7 @@
         <w:rPr>
           <w:rFonts w:hint="eastAsia"/>
         </w:rPr>
-        <w:t>user</w:t>
-      </w:r>
-      <w:r>
-        <w:rPr>
-          <w:rFonts w:hint="eastAsia"/>
-        </w:rPr>
-        <w:t>Name</w:t>
+        <w:t>userName</w:t>
       </w:r>
       <w:proofErr w:type="spellEnd"/>
       <w:r>
@@ -1386,33 +1598,14 @@
         <w:rPr>
           <w:rFonts w:hint="eastAsia"/>
         </w:rPr>
-        <w:t>사진</w:t>
-      </w:r>
-      <w:r>
-        <w:rPr>
-          <w:rFonts w:hint="eastAsia"/>
-        </w:rPr>
-        <w:lastRenderedPageBreak/>
-        <w:t>불러오기에</w:t>
-      </w:r>
-      <w:proofErr w:type="spellEnd"/>
-      <w:r>
-        <w:rPr>
-          <w:rFonts w:hint="eastAsia"/>
-        </w:rPr>
-        <w:t xml:space="preserve"> 대비해서 </w:t>
-      </w:r>
-      <w:r>
-        <w:rPr>
-          <w:rFonts w:hint="eastAsia"/>
-        </w:rPr>
-        <w:t>환자</w:t>
-      </w:r>
-      <w:r>
-        <w:rPr>
-          <w:rFonts w:hint="eastAsia"/>
-        </w:rPr>
-        <w:t>의 _id 속성을 불러오는 용도로 쓰인다.</w:t>
+        <w:t>사진불러오기에</w:t>
+      </w:r>
+      <w:proofErr w:type="spellEnd"/>
+      <w:r>
+        <w:rPr>
+          <w:rFonts w:hint="eastAsia"/>
+        </w:rPr>
+        <w:t xml:space="preserve"> 대비해서 환자의 _id 속성을 불러오는 용도로 쓰인다.</w:t>
       </w:r>
     </w:p>
     <w:p>
@@ -1695,6 +1888,9 @@
         <w:br/>
       </w:r>
       <w:r>
+        <w:rPr>
+          <w:noProof/>
+        </w:rPr>
         <w:drawing>
           <wp:inline distT="0" distB="0" distL="0" distR="0" wp14:anchorId="38E3017F" wp14:editId="77BD293E">
             <wp:extent cx="2362530" cy="219106"/>
@@ -1814,9 +2010,6 @@
           <w:ilvl w:val="4"/>
           <w:numId w:val="1"/>
         </w:numPr>
-        <w:rPr>
-          <w:rFonts w:hint="eastAsia"/>
-        </w:rPr>
       </w:pPr>
       <w:r>
         <w:rPr>
@@ -1829,6 +2022,270 @@
       <w:pPr>
         <w:pStyle w:val="a6"/>
         <w:numPr>
+          <w:ilvl w:val="2"/>
+          <w:numId w:val="1"/>
+        </w:numPr>
+      </w:pPr>
+      <w:r>
+        <w:rPr>
+          <w:rFonts w:hint="eastAsia"/>
+        </w:rPr>
+        <w:t>/</w:t>
+      </w:r>
+      <w:proofErr w:type="spellStart"/>
+      <w:r>
+        <w:rPr>
+          <w:rFonts w:hint="eastAsia"/>
+        </w:rPr>
+        <w:t>mapp</w:t>
+      </w:r>
+      <w:proofErr w:type="spellEnd"/>
+      <w:r>
+        <w:rPr>
+          <w:rFonts w:hint="eastAsia"/>
+        </w:rPr>
+        <w:t>/dm/user/</w:t>
+      </w:r>
+      <w:proofErr w:type="spellStart"/>
+      <w:r>
+        <w:rPr>
+          <w:rFonts w:hint="eastAsia"/>
+        </w:rPr>
+        <w:t>appointmentStatus</w:t>
+      </w:r>
+      <w:proofErr w:type="spellEnd"/>
+      <w:proofErr w:type="gramStart"/>
+      <w:r>
+        <w:rPr>
+          <w:rFonts w:hint="eastAsia"/>
+        </w:rPr>
+        <w:t>/:</w:t>
+      </w:r>
+      <w:proofErr w:type="spellStart"/>
+      <w:r>
+        <w:rPr>
+          <w:rFonts w:hint="eastAsia"/>
+        </w:rPr>
+        <w:t>app</w:t>
+      </w:r>
+      <w:r>
+        <w:rPr>
+          <w:rFonts w:hint="eastAsia"/>
+        </w:rPr>
+        <w:t>id</w:t>
+      </w:r>
+      <w:proofErr w:type="spellEnd"/>
+      <w:proofErr w:type="gramEnd"/>
+    </w:p>
+    <w:p>
+      <w:pPr>
+        <w:pStyle w:val="a6"/>
+        <w:numPr>
+          <w:ilvl w:val="3"/>
+          <w:numId w:val="1"/>
+        </w:numPr>
+      </w:pPr>
+      <w:r>
+        <w:rPr>
+          <w:rFonts w:hint="eastAsia"/>
+        </w:rPr>
+        <w:t>GET</w:t>
+      </w:r>
+    </w:p>
+    <w:p>
+      <w:pPr>
+        <w:pStyle w:val="a6"/>
+        <w:numPr>
+          <w:ilvl w:val="3"/>
+          <w:numId w:val="1"/>
+        </w:numPr>
+      </w:pPr>
+      <w:r>
+        <w:rPr>
+          <w:rFonts w:hint="eastAsia"/>
+        </w:rPr>
+        <w:t>약속의 수락 여부를 확인하기 위한 API이다.</w:t>
+      </w:r>
+    </w:p>
+    <w:p>
+      <w:pPr>
+        <w:pStyle w:val="a6"/>
+        <w:numPr>
+          <w:ilvl w:val="3"/>
+          <w:numId w:val="1"/>
+        </w:numPr>
+      </w:pPr>
+      <w:r>
+        <w:rPr>
+          <w:rFonts w:hint="eastAsia"/>
+        </w:rPr>
+        <w:t xml:space="preserve">요청 인자: </w:t>
+      </w:r>
+      <w:r>
+        <w:rPr>
+          <w:rFonts w:hint="eastAsia"/>
+        </w:rPr>
+        <w:t>Appointment</w:t>
+      </w:r>
+      <w:r>
+        <w:rPr>
+          <w:rFonts w:hint="eastAsia"/>
+        </w:rPr>
+        <w:t xml:space="preserve">의 _id 속성을 </w:t>
+      </w:r>
+      <w:proofErr w:type="spellStart"/>
+      <w:r>
+        <w:rPr>
+          <w:rFonts w:hint="eastAsia"/>
+        </w:rPr>
+        <w:t>appid</w:t>
+      </w:r>
+      <w:proofErr w:type="spellEnd"/>
+      <w:r>
+        <w:rPr>
+          <w:rFonts w:hint="eastAsia"/>
+        </w:rPr>
+        <w:t xml:space="preserve"> </w:t>
+      </w:r>
+      <w:r>
+        <w:rPr>
+          <w:rFonts w:hint="eastAsia"/>
+        </w:rPr>
+        <w:t>자리에 파라미터로 넘겨줘야 한다.</w:t>
+      </w:r>
+    </w:p>
+    <w:p>
+      <w:pPr>
+        <w:pStyle w:val="a6"/>
+        <w:numPr>
+          <w:ilvl w:val="3"/>
+          <w:numId w:val="1"/>
+        </w:numPr>
+      </w:pPr>
+      <w:r>
+        <w:rPr>
+          <w:rFonts w:hint="eastAsia"/>
+        </w:rPr>
+        <w:t>반환 인자: Boolean</w:t>
+      </w:r>
+    </w:p>
+    <w:p>
+      <w:pPr>
+        <w:pStyle w:val="a6"/>
+        <w:numPr>
+          <w:ilvl w:val="3"/>
+          <w:numId w:val="1"/>
+        </w:numPr>
+      </w:pPr>
+      <w:r>
+        <w:rPr>
+          <w:rFonts w:hint="eastAsia"/>
+        </w:rPr>
+        <w:t>오류 코드</w:t>
+      </w:r>
+    </w:p>
+    <w:p>
+      <w:pPr>
+        <w:pStyle w:val="a6"/>
+        <w:numPr>
+          <w:ilvl w:val="4"/>
+          <w:numId w:val="1"/>
+        </w:numPr>
+      </w:pPr>
+      <w:r>
+        <w:rPr>
+          <w:rFonts w:hint="eastAsia"/>
+        </w:rPr>
+        <w:t xml:space="preserve">401: </w:t>
+      </w:r>
+      <w:r>
+        <w:rPr>
+          <w:rFonts w:hint="eastAsia"/>
+        </w:rPr>
+        <w:t xml:space="preserve">그러한 코드를 가진 </w:t>
+      </w:r>
+      <w:r>
+        <w:rPr>
+          <w:rFonts w:hint="eastAsia"/>
+        </w:rPr>
+        <w:t>약속이 없음</w:t>
+      </w:r>
+    </w:p>
+    <w:p>
+      <w:pPr>
+        <w:pStyle w:val="a6"/>
+        <w:numPr>
+          <w:ilvl w:val="4"/>
+          <w:numId w:val="1"/>
+        </w:numPr>
+      </w:pPr>
+      <w:r>
+        <w:rPr>
+          <w:rFonts w:hint="eastAsia"/>
+        </w:rPr>
+        <w:lastRenderedPageBreak/>
+        <w:t>403: 서버 내부 알고리즘 오류</w:t>
+      </w:r>
+    </w:p>
+    <w:p>
+      <w:pPr>
+        <w:pStyle w:val="a6"/>
+        <w:numPr>
+          <w:ilvl w:val="3"/>
+          <w:numId w:val="1"/>
+        </w:numPr>
+      </w:pPr>
+      <w:r>
+        <w:rPr>
+          <w:rFonts w:hint="eastAsia"/>
+        </w:rPr>
+        <w:t>사용 방법</w:t>
+      </w:r>
+    </w:p>
+    <w:p>
+      <w:pPr>
+        <w:pStyle w:val="a6"/>
+        <w:numPr>
+          <w:ilvl w:val="4"/>
+          <w:numId w:val="1"/>
+        </w:numPr>
+        <w:rPr>
+          <w:rFonts w:hint="eastAsia"/>
+        </w:rPr>
+      </w:pPr>
+      <w:proofErr w:type="spellStart"/>
+      <w:r>
+        <w:rPr>
+          <w:rFonts w:hint="eastAsia"/>
+        </w:rPr>
+        <w:t>setInterval</w:t>
+      </w:r>
+      <w:proofErr w:type="spellEnd"/>
+      <w:r>
+        <w:rPr>
+          <w:rFonts w:hint="eastAsia"/>
+        </w:rPr>
+        <w:t xml:space="preserve">등으로 비동기적으로 몇 </w:t>
+      </w:r>
+      <w:proofErr w:type="spellStart"/>
+      <w:r>
+        <w:rPr>
+          <w:rFonts w:hint="eastAsia"/>
+        </w:rPr>
+        <w:t>밀리초</w:t>
+      </w:r>
+      <w:proofErr w:type="spellEnd"/>
+      <w:r>
+        <w:rPr>
+          <w:rFonts w:hint="eastAsia"/>
+        </w:rPr>
+        <w:t xml:space="preserve"> 마다 서버로 요청을 보내서 약속의 체결 여부를 확인한다.</w:t>
+      </w:r>
+    </w:p>
+    <w:p>
+      <w:pPr>
+        <w:pStyle w:val="a6"/>
+        <w:numPr>
           <w:ilvl w:val="0"/>
           <w:numId w:val="1"/>
         </w:numPr>
@@ -1901,6 +2358,75 @@
         </w:numPr>
       </w:pPr>
       <w:r>
+        <w:drawing>
+          <wp:inline distT="0" distB="0" distL="0" distR="0" wp14:anchorId="57F464CC" wp14:editId="55CBD753">
+            <wp:extent cx="4096322" cy="438211"/>
+            <wp:effectExtent l="0" t="0" r="0" b="0"/>
+            <wp:docPr id="1686608554" name="그림 1"/>
+            <wp:cNvGraphicFramePr>
+              <a:graphicFrameLocks xmlns:a="http://schemas.openxmlformats.org/drawingml/2006/main" noChangeAspect="1"/>
+            </wp:cNvGraphicFramePr>
+            <a:graphic xmlns:a="http://schemas.openxmlformats.org/drawingml/2006/main">
+              <a:graphicData uri="http://schemas.openxmlformats.org/drawingml/2006/picture">
+                <pic:pic xmlns:pic="http://schemas.openxmlformats.org/drawingml/2006/picture">
+                  <pic:nvPicPr>
+                    <pic:cNvPr id="1686608554" name=""/>
+                    <pic:cNvPicPr/>
+                  </pic:nvPicPr>
+                  <pic:blipFill>
+                    <a:blip r:embed="rId10"/>
+                    <a:stretch>
+                      <a:fillRect/>
+                    </a:stretch>
+                  </pic:blipFill>
+                  <pic:spPr>
+                    <a:xfrm>
+                      <a:off x="0" y="0"/>
+                      <a:ext cx="4096322" cy="438211"/>
+                    </a:xfrm>
+                    <a:prstGeom prst="rect">
+                      <a:avLst/>
+                    </a:prstGeom>
+                  </pic:spPr>
+                </pic:pic>
+              </a:graphicData>
+            </a:graphic>
+          </wp:inline>
+        </w:drawing>
+      </w:r>
+      <w:r>
+        <w:br/>
+      </w:r>
+      <w:r>
+        <w:rPr>
+          <w:rFonts w:hint="eastAsia"/>
+        </w:rPr>
+        <w:t xml:space="preserve">Handshake시에 query에 </w:t>
+      </w:r>
+      <w:proofErr w:type="gramStart"/>
+      <w:r>
+        <w:rPr>
+          <w:rFonts w:hint="eastAsia"/>
+        </w:rPr>
+        <w:t>토큰 뿐</w:t>
+      </w:r>
+      <w:proofErr w:type="gramEnd"/>
+      <w:r>
+        <w:rPr>
+          <w:rFonts w:hint="eastAsia"/>
+        </w:rPr>
+        <w:t xml:space="preserve"> 만 아니라 chat의 _id 속성인 방 번호까지 주어야 한다.</w:t>
+      </w:r>
+    </w:p>
+    <w:p>
+      <w:pPr>
+        <w:pStyle w:val="a6"/>
+        <w:numPr>
+          <w:ilvl w:val="1"/>
+          <w:numId w:val="1"/>
+        </w:numPr>
+      </w:pPr>
+      <w:r>
         <w:rPr>
           <w:rFonts w:hint="eastAsia"/>
         </w:rPr>
@@ -2018,9 +2544,6 @@
           <w:ilvl w:val="3"/>
           <w:numId w:val="1"/>
         </w:numPr>
-        <w:rPr>
-          <w:rFonts w:hint="eastAsia"/>
-        </w:rPr>
       </w:pPr>
       <w:r>
         <w:rPr>
@@ -2189,6 +2712,9 @@
         </w:numPr>
       </w:pPr>
       <w:r>
+        <w:rPr>
+          <w:noProof/>
+        </w:rPr>
         <w:drawing>
           <wp:inline distT="0" distB="0" distL="0" distR="0" wp14:anchorId="396CC3D1" wp14:editId="1CA0F2A9">
             <wp:extent cx="4239217" cy="228632"/>
@@ -2205,7 +2731,7 @@
                     <pic:cNvPicPr/>
                   </pic:nvPicPr>
                   <pic:blipFill>
-                    <a:blip r:embed="rId10"/>
+                    <a:blip r:embed="rId11"/>
                     <a:stretch>
                       <a:fillRect/>
                     </a:stretch>
@@ -2289,7 +2815,6 @@
         <w:rPr>
           <w:rFonts w:hint="eastAsia"/>
         </w:rPr>
-        <w:lastRenderedPageBreak/>
         <w:t>SendChat</w:t>
       </w:r>
       <w:proofErr w:type="spellEnd"/>
@@ -2342,9 +2867,6 @@
           <w:ilvl w:val="3"/>
           <w:numId w:val="1"/>
         </w:numPr>
-        <w:rPr>
-          <w:rFonts w:hint="eastAsia"/>
-        </w:rPr>
       </w:pPr>
       <w:r>
         <w:rPr>
@@ -2405,6 +2927,9 @@
         </w:numPr>
       </w:pPr>
       <w:r>
+        <w:rPr>
+          <w:noProof/>
+        </w:rPr>
         <w:drawing>
           <wp:inline distT="0" distB="0" distL="0" distR="0" wp14:anchorId="0CAD8F4A" wp14:editId="795ECF43">
             <wp:extent cx="4086795" cy="200053"/>
@@ -2421,7 +2946,7 @@
                     <pic:cNvPicPr/>
                   </pic:nvPicPr>
                   <pic:blipFill>
-                    <a:blip r:embed="rId11"/>
+                    <a:blip r:embed="rId12"/>
                     <a:stretch>
                       <a:fillRect/>
                     </a:stretch>
@@ -2469,9 +2994,6 @@
           <w:ilvl w:val="3"/>
           <w:numId w:val="1"/>
         </w:numPr>
-        <w:rPr>
-          <w:rFonts w:hint="eastAsia"/>
-        </w:rPr>
       </w:pPr>
       <w:r>
         <w:rPr>

</xml_diff>

<commit_message>
0.9.9: fixed concurrency issues on DM system and fixed push notification system
</commit_message>
<xml_diff>
--- a/scalable_dm_documentation.docx
+++ b/scalable_dm_documentation.docx
@@ -2066,13 +2066,7 @@
         <w:rPr>
           <w:rFonts w:hint="eastAsia"/>
         </w:rPr>
-        <w:t>app</w:t>
-      </w:r>
-      <w:r>
-        <w:rPr>
-          <w:rFonts w:hint="eastAsia"/>
-        </w:rPr>
-        <w:t>id</w:t>
+        <w:t>appid</w:t>
       </w:r>
       <w:proofErr w:type="spellEnd"/>
       <w:proofErr w:type="gramEnd"/>
@@ -2119,19 +2113,7 @@
         <w:rPr>
           <w:rFonts w:hint="eastAsia"/>
         </w:rPr>
-        <w:t xml:space="preserve">요청 인자: </w:t>
-      </w:r>
-      <w:r>
-        <w:rPr>
-          <w:rFonts w:hint="eastAsia"/>
-        </w:rPr>
-        <w:t>Appointment</w:t>
-      </w:r>
-      <w:r>
-        <w:rPr>
-          <w:rFonts w:hint="eastAsia"/>
-        </w:rPr>
-        <w:t xml:space="preserve">의 _id 속성을 </w:t>
+        <w:t xml:space="preserve">요청 인자: Appointment의 _id 속성을 </w:t>
       </w:r>
       <w:proofErr w:type="spellStart"/>
       <w:r>
@@ -2145,13 +2127,7 @@
         <w:rPr>
           <w:rFonts w:hint="eastAsia"/>
         </w:rPr>
-        <w:t xml:space="preserve"> </w:t>
-      </w:r>
-      <w:r>
-        <w:rPr>
-          <w:rFonts w:hint="eastAsia"/>
-        </w:rPr>
-        <w:t>자리에 파라미터로 넘겨줘야 한다.</w:t>
+        <w:t xml:space="preserve"> 자리에 파라미터로 넘겨줘야 한다.</w:t>
       </w:r>
     </w:p>
     <w:p>
@@ -2196,19 +2172,7 @@
         <w:rPr>
           <w:rFonts w:hint="eastAsia"/>
         </w:rPr>
-        <w:t xml:space="preserve">401: </w:t>
-      </w:r>
-      <w:r>
-        <w:rPr>
-          <w:rFonts w:hint="eastAsia"/>
-        </w:rPr>
-        <w:t xml:space="preserve">그러한 코드를 가진 </w:t>
-      </w:r>
-      <w:r>
-        <w:rPr>
-          <w:rFonts w:hint="eastAsia"/>
-        </w:rPr>
-        <w:t>약속이 없음</w:t>
+        <w:t>401: 그러한 코드를 가진 약속이 없음</w:t>
       </w:r>
     </w:p>
     <w:p>
@@ -2249,9 +2213,6 @@
           <w:ilvl w:val="4"/>
           <w:numId w:val="1"/>
         </w:numPr>
-        <w:rPr>
-          <w:rFonts w:hint="eastAsia"/>
-        </w:rPr>
       </w:pPr>
       <w:proofErr w:type="spellStart"/>
       <w:r>
@@ -2358,6 +2319,9 @@
         </w:numPr>
       </w:pPr>
       <w:r>
+        <w:rPr>
+          <w:noProof/>
+        </w:rPr>
         <w:drawing>
           <wp:inline distT="0" distB="0" distL="0" distR="0" wp14:anchorId="57F464CC" wp14:editId="55CBD753">
             <wp:extent cx="4096322" cy="438211"/>
@@ -2791,6 +2755,94 @@
       <w:pPr>
         <w:pStyle w:val="a6"/>
         <w:numPr>
+          <w:ilvl w:val="2"/>
+          <w:numId w:val="1"/>
+        </w:numPr>
+      </w:pPr>
+      <w:r>
+        <w:rPr>
+          <w:rFonts w:hint="eastAsia"/>
+        </w:rPr>
+        <w:t xml:space="preserve">disconnect 이벤트: </w:t>
+      </w:r>
+      <w:proofErr w:type="spellStart"/>
+      <w:r>
+        <w:rPr>
+          <w:rFonts w:hint="eastAsia"/>
+        </w:rPr>
+        <w:t>유저측에서</w:t>
+      </w:r>
+      <w:proofErr w:type="spellEnd"/>
+      <w:r>
+        <w:rPr>
+          <w:rFonts w:hint="eastAsia"/>
+        </w:rPr>
+        <w:t xml:space="preserve"> emit</w:t>
+      </w:r>
+    </w:p>
+    <w:p>
+      <w:pPr>
+        <w:pStyle w:val="a6"/>
+        <w:numPr>
+          <w:ilvl w:val="3"/>
+          <w:numId w:val="1"/>
+        </w:numPr>
+      </w:pPr>
+      <w:r>
+        <w:rPr>
+          <w:rFonts w:hint="eastAsia"/>
+        </w:rPr>
+        <w:t>채팅방을 떠날 때나 앱이 백그라운드로 빠질 때 등, 즉 채팅 화면이 비활성화 되면 호출해야 한다.</w:t>
+      </w:r>
+    </w:p>
+    <w:p>
+      <w:pPr>
+        <w:pStyle w:val="a6"/>
+        <w:numPr>
+          <w:ilvl w:val="3"/>
+          <w:numId w:val="1"/>
+        </w:numPr>
+      </w:pPr>
+      <w:r>
+        <w:rPr>
+          <w:rFonts w:hint="eastAsia"/>
+        </w:rPr>
+        <w:t xml:space="preserve">앱이 꺼질 때 socket 연결이 같이 종료되므로 앱이 꺼지는 경우는 </w:t>
+      </w:r>
+      <w:proofErr w:type="gramStart"/>
+      <w:r>
+        <w:rPr>
+          <w:rFonts w:hint="eastAsia"/>
+        </w:rPr>
+        <w:t>걱정 할</w:t>
+      </w:r>
+      <w:proofErr w:type="gramEnd"/>
+      <w:r>
+        <w:rPr>
+          <w:rFonts w:hint="eastAsia"/>
+        </w:rPr>
+        <w:t xml:space="preserve"> 필요가 없으나, </w:t>
+      </w:r>
+      <w:r>
+        <w:rPr>
+          <w:rFonts w:hint="eastAsia"/>
+          <w:b/>
+          <w:bCs/>
+          <w:u w:val="single"/>
+        </w:rPr>
+        <w:t>앱이 꺼지지 않고 채팅방이 비활성화 될 경우</w:t>
+      </w:r>
+      <w:r>
+        <w:rPr>
+          <w:rFonts w:hint="eastAsia"/>
+        </w:rPr>
+        <w:t>만 관리 해 주면 된다.</w:t>
+      </w:r>
+    </w:p>
+    <w:p>
+      <w:pPr>
+        <w:pStyle w:val="a6"/>
+        <w:numPr>
           <w:ilvl w:val="1"/>
           <w:numId w:val="1"/>
         </w:numPr>
@@ -3000,6 +3052,104 @@
           <w:rFonts w:hint="eastAsia"/>
         </w:rPr>
         <w:t>이게 끝이다.</w:t>
+      </w:r>
+    </w:p>
+    <w:p>
+      <w:pPr>
+        <w:pStyle w:val="a6"/>
+        <w:numPr>
+          <w:ilvl w:val="2"/>
+          <w:numId w:val="1"/>
+        </w:numPr>
+      </w:pPr>
+      <w:r>
+        <w:rPr>
+          <w:rFonts w:hint="eastAsia"/>
+        </w:rPr>
+        <w:t xml:space="preserve">disconnect 이벤트: </w:t>
+      </w:r>
+      <w:proofErr w:type="spellStart"/>
+      <w:r>
+        <w:rPr>
+          <w:rFonts w:hint="eastAsia"/>
+        </w:rPr>
+        <w:t>의사</w:t>
+      </w:r>
+      <w:r>
+        <w:rPr>
+          <w:rFonts w:hint="eastAsia"/>
+        </w:rPr>
+        <w:t>측에서</w:t>
+      </w:r>
+      <w:proofErr w:type="spellEnd"/>
+      <w:r>
+        <w:rPr>
+          <w:rFonts w:hint="eastAsia"/>
+        </w:rPr>
+        <w:t xml:space="preserve"> emit</w:t>
+      </w:r>
+    </w:p>
+    <w:p>
+      <w:pPr>
+        <w:pStyle w:val="a6"/>
+        <w:numPr>
+          <w:ilvl w:val="3"/>
+          <w:numId w:val="1"/>
+        </w:numPr>
+      </w:pPr>
+      <w:r>
+        <w:rPr>
+          <w:rFonts w:hint="eastAsia"/>
+        </w:rPr>
+        <w:t>채팅방을 떠날 때나 앱이 백그라운드로 빠질 때 등, 즉 채팅 화면이 비활성화 되면 호출해야 한다.</w:t>
+      </w:r>
+    </w:p>
+    <w:p>
+      <w:pPr>
+        <w:pStyle w:val="a6"/>
+        <w:numPr>
+          <w:ilvl w:val="3"/>
+          <w:numId w:val="1"/>
+        </w:numPr>
+        <w:rPr>
+          <w:rFonts w:hint="eastAsia"/>
+        </w:rPr>
+      </w:pPr>
+      <w:r>
+        <w:rPr>
+          <w:rFonts w:hint="eastAsia"/>
+        </w:rPr>
+        <w:lastRenderedPageBreak/>
+        <w:t xml:space="preserve">앱이 꺼질 때 socket 연결이 같이 종료되므로 앱이 꺼지는 경우는 </w:t>
+      </w:r>
+      <w:proofErr w:type="gramStart"/>
+      <w:r>
+        <w:rPr>
+          <w:rFonts w:hint="eastAsia"/>
+        </w:rPr>
+        <w:t>걱정 할</w:t>
+      </w:r>
+      <w:proofErr w:type="gramEnd"/>
+      <w:r>
+        <w:rPr>
+          <w:rFonts w:hint="eastAsia"/>
+        </w:rPr>
+        <w:t xml:space="preserve"> 필요가 없으나, </w:t>
+      </w:r>
+      <w:r>
+        <w:rPr>
+          <w:rFonts w:hint="eastAsia"/>
+          <w:b/>
+          <w:bCs/>
+          <w:u w:val="single"/>
+        </w:rPr>
+        <w:t>앱이 꺼지지 않고 채팅방이 비활성화 될 경우</w:t>
+      </w:r>
+      <w:r>
+        <w:rPr>
+          <w:rFonts w:hint="eastAsia"/>
+        </w:rPr>
+        <w:t>만 관리 해 주면 된다.</w:t>
       </w:r>
     </w:p>
     <w:sectPr>

</xml_diff>